<commit_message>
version sent to aki
</commit_message>
<xml_diff>
--- a/documentation/reviewer_responses.docx
+++ b/documentation/reviewer_responses.docx
@@ -13,11 +13,6 @@
     <w:p>
       <w:pPr>
         <w:rPr>
-          <w:i/>
-        </w:rPr>
-      </w:pPr>
-      <w:r>
-        <w:rPr>
           <w:rFonts w:ascii="Arial" w:hAnsi="Arial" w:cs="Arial"/>
           <w:i/>
           <w:color w:val="000000"/>
@@ -25,15 +20,37 @@
           <w:szCs w:val="20"/>
           <w:shd w:val="clear" w:color="auto" w:fill="FFFFFF"/>
         </w:rPr>
+      </w:pPr>
+      <w:r>
+        <w:rPr>
+          <w:rFonts w:ascii="Arial" w:hAnsi="Arial" w:cs="Arial"/>
+          <w:i/>
+          <w:color w:val="000000"/>
+          <w:sz w:val="20"/>
+          <w:szCs w:val="20"/>
+          <w:shd w:val="clear" w:color="auto" w:fill="FFFFFF"/>
+        </w:rPr>
         <w:t>Although the general feeling is that the paper has the potential to deliver a valuable contribution to the journal, it needs more work to be publishable. In particular, please pay careful attention to the comments of the second reviewer (comparison of classifiers, discrete parameters, more inclusive of other probabilistic languages) that need to be carefully addressed.</w:t>
       </w:r>
     </w:p>
     <w:p>
       <w:pPr>
         <w:rPr>
-          <w:i/>
-        </w:rPr>
-      </w:pPr>
+          <w:rFonts w:ascii="Arial" w:hAnsi="Arial" w:cs="Arial"/>
+          <w:color w:val="000000"/>
+          <w:sz w:val="20"/>
+          <w:szCs w:val="20"/>
+        </w:rPr>
+      </w:pPr>
+    </w:p>
+    <w:p>
+      <w:pPr>
+        <w:rPr>
+          <w:i/>
+        </w:rPr>
+      </w:pPr>
+      <w:bookmarkStart w:id="0" w:name="_GoBack"/>
+      <w:bookmarkEnd w:id="0"/>
     </w:p>
     <w:p>
       <w:pPr>
@@ -1611,7 +1628,13 @@
     </w:p>
     <w:p>
       <w:r>
-        <w:t xml:space="preserve">This was certainly remiss before. </w:t>
+        <w:t>This was</w:t>
+      </w:r>
+      <w:r>
+        <w:t xml:space="preserve"> a great suggestion and</w:t>
+      </w:r>
+      <w:r>
+        <w:t xml:space="preserve"> certainly remiss before. </w:t>
       </w:r>
       <w:r>
         <w:t xml:space="preserve">In developing the method, we had, in an ad hoc fashion, trialled a number of classifiers against one another and found that GBMs did well. </w:t>
@@ -1659,7 +1682,10 @@
     <w:p/>
     <w:p>
       <w:r>
-        <w:t>With these various systematic comparisons, the manuscript is now much stronger as a result.</w:t>
+        <w:t>With these various systematic comparisons, the manuscript is now much stronger as a result</w:t>
+      </w:r>
+      <w:r>
+        <w:t>, and we thank again the reviewer.</w:t>
       </w:r>
     </w:p>
     <w:p>
@@ -1981,7 +2007,16 @@
         </w:rPr>
       </w:pPr>
       <w:r>
-        <w:t>It’s a matter of style over grammar, and we’d prefer to keep the original.</w:t>
+        <w:t>This is</w:t>
+      </w:r>
+      <w:r>
+        <w:t xml:space="preserve"> a matter of style </w:t>
+      </w:r>
+      <w:r>
+        <w:t>rather than</w:t>
+      </w:r>
+      <w:r>
+        <w:t xml:space="preserve"> grammar, and we’d prefer to keep the original.</w:t>
       </w:r>
       <w:r>
         <w:rPr>
@@ -2997,7 +3032,13 @@
     <w:p/>
     <w:p>
       <w:r>
-        <w:t>Good spot. Removed.</w:t>
+        <w:t>Good spot</w:t>
+      </w:r>
+      <w:r>
+        <w:t>, thank you</w:t>
+      </w:r>
+      <w:r>
+        <w:t>. Removed.</w:t>
       </w:r>
     </w:p>
     <w:p>
@@ -3559,6 +3600,9 @@
       <w:r>
         <w:t>”.</w:t>
       </w:r>
+      <w:r>
+        <w:t xml:space="preserve"> Thanks to the reviewer for this suggestion.</w:t>
+      </w:r>
     </w:p>
     <w:p>
       <w:pPr>
@@ -3729,8 +3773,523 @@
         <w:rPr>
           <w:rFonts w:ascii="Times New Roman" w:eastAsia="Times New Roman" w:hAnsi="Times New Roman" w:cs="Times New Roman"/>
         </w:rPr>
+        <w:t>Again, we think this is an issue of style. Unreasonable for us (and for most users) just means a long time. We think this implied meaning is clear, so would like to keep the original.</w:t>
+      </w:r>
+    </w:p>
+    <w:p>
+      <w:pPr>
+        <w:pStyle w:val="ListParagraph"/>
+        <w:rPr>
+          <w:rFonts w:ascii="Times New Roman" w:eastAsia="Times New Roman" w:hAnsi="Times New Roman" w:cs="Times New Roman"/>
+          <w:i/>
+        </w:rPr>
+      </w:pPr>
+    </w:p>
+    <w:p>
+      <w:pPr>
+        <w:pStyle w:val="ListParagraph"/>
+        <w:numPr>
+          <w:ilvl w:val="0"/>
+          <w:numId w:val="4"/>
+        </w:numPr>
+        <w:rPr>
+          <w:rFonts w:ascii="Times New Roman" w:eastAsia="Times New Roman" w:hAnsi="Times New Roman" w:cs="Times New Roman"/>
+          <w:i/>
+        </w:rPr>
+      </w:pPr>
+      <w:r>
+        <w:rPr>
+          <w:rFonts w:ascii="Times New Roman" w:eastAsia="Times New Roman" w:hAnsi="Times New Roman" w:cs="Times New Roman"/>
+          <w:i/>
+        </w:rPr>
+        <w:t>"variation in R</w:t>
+      </w:r>
+      <w:r>
+        <w:rPr>
+          <w:rFonts w:ascii="Cambria Math" w:eastAsia="Times New Roman" w:hAnsi="Cambria Math" w:cs="Cambria Math"/>
+          <w:i/>
+        </w:rPr>
+        <w:t>∗</w:t>
+      </w:r>
+      <w:r>
+        <w:rPr>
+          <w:rFonts w:ascii="Times New Roman" w:eastAsia="Times New Roman" w:hAnsi="Times New Roman" w:cs="Times New Roman"/>
+          <w:i/>
+        </w:rPr>
+        <w:t xml:space="preserve"> comes from sampling from the probability simplex" Are those class probabilities </w:t>
+      </w:r>
+      <w:proofErr w:type="spellStart"/>
+      <w:r>
+        <w:rPr>
+          <w:rFonts w:ascii="Times New Roman" w:eastAsia="Times New Roman" w:hAnsi="Times New Roman" w:cs="Times New Roman"/>
+          <w:i/>
+        </w:rPr>
+        <w:t>callibrated</w:t>
+      </w:r>
+      <w:proofErr w:type="spellEnd"/>
+      <w:r>
+        <w:rPr>
+          <w:rFonts w:ascii="Times New Roman" w:eastAsia="Times New Roman" w:hAnsi="Times New Roman" w:cs="Times New Roman"/>
+          <w:i/>
+        </w:rPr>
+        <w:t>?</w:t>
+      </w:r>
+    </w:p>
+    <w:p>
+      <w:pPr>
+        <w:rPr>
+          <w:i/>
+        </w:rPr>
+      </w:pPr>
+    </w:p>
+    <w:p>
+      <w:r>
+        <w:t>We didn’t go through a separate step in our algorithm of calibrating the classifier. Future work could do so but would add to the complexity of the method and add another degree of freedom that would need to be standardised between users of the statistic. As such, we’d like to avoid discussion of this in the manuscript.</w:t>
+      </w:r>
+    </w:p>
+    <w:p>
+      <w:pPr>
+        <w:pStyle w:val="ListParagraph"/>
+        <w:rPr>
+          <w:rFonts w:ascii="Times New Roman" w:eastAsia="Times New Roman" w:hAnsi="Times New Roman" w:cs="Times New Roman"/>
+          <w:i/>
+        </w:rPr>
+      </w:pPr>
+    </w:p>
+    <w:p>
+      <w:pPr>
+        <w:pStyle w:val="ListParagraph"/>
+        <w:numPr>
+          <w:ilvl w:val="0"/>
+          <w:numId w:val="4"/>
+        </w:numPr>
+        <w:rPr>
+          <w:rFonts w:ascii="Times New Roman" w:eastAsia="Times New Roman" w:hAnsi="Times New Roman" w:cs="Times New Roman"/>
+          <w:i/>
+        </w:rPr>
+      </w:pPr>
+      <w:r>
+        <w:rPr>
+          <w:rFonts w:ascii="Times New Roman" w:eastAsia="Times New Roman" w:hAnsi="Times New Roman" w:cs="Times New Roman"/>
+          <w:i/>
+        </w:rPr>
+        <w:t>"shown in Figure 3B was generated by repeatedly recomputing R</w:t>
+      </w:r>
+      <w:r>
+        <w:rPr>
+          <w:rFonts w:ascii="Cambria Math" w:eastAsia="Times New Roman" w:hAnsi="Cambria Math" w:cs="Cambria Math"/>
+          <w:i/>
+        </w:rPr>
+        <w:t>∗</w:t>
+      </w:r>
+      <w:r>
+        <w:rPr>
+          <w:rFonts w:ascii="Times New Roman" w:eastAsia="Times New Roman" w:hAnsi="Times New Roman" w:cs="Times New Roman"/>
+          <w:i/>
+        </w:rPr>
+        <w:t xml:space="preserve"> using Algorithm 1 " - &gt; Maybe consider using the same scale and x-axis for both plots so that they are easily comparable.</w:t>
+      </w:r>
+    </w:p>
+    <w:p/>
+    <w:p>
+      <w:r>
+        <w:t>We changed this: now looks much better</w:t>
+      </w:r>
+      <w:r>
+        <w:t>, thanks</w:t>
+      </w:r>
+      <w:r>
+        <w:t>.</w:t>
+      </w:r>
+    </w:p>
+    <w:p>
+      <w:pPr>
+        <w:pStyle w:val="ListParagraph"/>
+        <w:rPr>
+          <w:rFonts w:ascii="Times New Roman" w:eastAsia="Times New Roman" w:hAnsi="Times New Roman" w:cs="Times New Roman"/>
+          <w:i/>
+        </w:rPr>
+      </w:pPr>
+    </w:p>
+    <w:p>
+      <w:pPr>
+        <w:pStyle w:val="ListParagraph"/>
+        <w:numPr>
+          <w:ilvl w:val="0"/>
+          <w:numId w:val="4"/>
+        </w:numPr>
+        <w:rPr>
+          <w:rFonts w:ascii="Times New Roman" w:eastAsia="Times New Roman" w:hAnsi="Times New Roman" w:cs="Times New Roman"/>
+          <w:i/>
+        </w:rPr>
+      </w:pPr>
+      <w:r>
+        <w:rPr>
+          <w:rFonts w:ascii="Times New Roman" w:eastAsia="Times New Roman" w:hAnsi="Times New Roman" w:cs="Times New Roman"/>
+          <w:i/>
+        </w:rPr>
+        <w:t>"fixed number of chains: four." -&gt; Remove "four".</w:t>
+      </w:r>
+    </w:p>
+    <w:p>
+      <w:pPr>
+        <w:pStyle w:val="ListParagraph"/>
+        <w:rPr>
+          <w:rFonts w:ascii="Times New Roman" w:eastAsia="Times New Roman" w:hAnsi="Times New Roman" w:cs="Times New Roman"/>
+          <w:i/>
+        </w:rPr>
+      </w:pPr>
+    </w:p>
+    <w:p>
+      <w:pPr>
+        <w:pStyle w:val="ListParagraph"/>
+        <w:ind w:left="0"/>
+        <w:rPr>
+          <w:rFonts w:ascii="Times New Roman" w:eastAsia="Times New Roman" w:hAnsi="Times New Roman" w:cs="Times New Roman"/>
+        </w:rPr>
+      </w:pPr>
+      <w:r>
+        <w:rPr>
+          <w:rFonts w:ascii="Times New Roman" w:eastAsia="Times New Roman" w:hAnsi="Times New Roman" w:cs="Times New Roman"/>
+        </w:rPr>
+        <w:t>We think it’s better keeping as is, since this reinforces what we did before</w:t>
+      </w:r>
+      <w:r>
+        <w:rPr>
+          <w:rFonts w:ascii="Times New Roman" w:eastAsia="Times New Roman" w:hAnsi="Times New Roman" w:cs="Times New Roman"/>
+        </w:rPr>
+        <w:t xml:space="preserve"> and distinguishes it with the numbers we next consider.</w:t>
+      </w:r>
+    </w:p>
+    <w:p>
+      <w:pPr>
+        <w:pStyle w:val="ListParagraph"/>
+        <w:rPr>
+          <w:rFonts w:ascii="Times New Roman" w:eastAsia="Times New Roman" w:hAnsi="Times New Roman" w:cs="Times New Roman"/>
+          <w:i/>
+        </w:rPr>
+      </w:pPr>
+    </w:p>
+    <w:p>
+      <w:pPr>
+        <w:pStyle w:val="ListParagraph"/>
+        <w:numPr>
+          <w:ilvl w:val="0"/>
+          <w:numId w:val="4"/>
+        </w:numPr>
+        <w:rPr>
+          <w:rFonts w:ascii="Times New Roman" w:eastAsia="Times New Roman" w:hAnsi="Times New Roman" w:cs="Times New Roman"/>
+          <w:i/>
+        </w:rPr>
+      </w:pPr>
+      <w:r>
+        <w:rPr>
+          <w:rFonts w:ascii="Times New Roman" w:eastAsia="Times New Roman" w:hAnsi="Times New Roman" w:cs="Times New Roman"/>
+          <w:i/>
+        </w:rPr>
+        <w:t xml:space="preserve">"classification becomes a harder problem when there are more categories," Is this true? Could you please elaborate and provide a reference discussion on the complexity of classification problems with large number of </w:t>
+      </w:r>
+      <w:proofErr w:type="gramStart"/>
+      <w:r>
+        <w:rPr>
+          <w:rFonts w:ascii="Times New Roman" w:eastAsia="Times New Roman" w:hAnsi="Times New Roman" w:cs="Times New Roman"/>
+          <w:i/>
+        </w:rPr>
+        <w:t>classes.</w:t>
+      </w:r>
+      <w:proofErr w:type="gramEnd"/>
+    </w:p>
+    <w:p/>
+    <w:p>
+      <w:r>
+        <w:t>You’re right—we were speculating before. We have thus lessened the strength of our statement to be, “</w:t>
+      </w:r>
+      <w:r>
+        <w:t>Since classification may become a harder problem</w:t>
+      </w:r>
+      <w:r>
+        <w:t>…”</w:t>
+      </w:r>
+    </w:p>
+    <w:p>
+      <w:pPr>
+        <w:pStyle w:val="ListParagraph"/>
+        <w:rPr>
+          <w:rFonts w:ascii="Times New Roman" w:eastAsia="Times New Roman" w:hAnsi="Times New Roman" w:cs="Times New Roman"/>
+          <w:i/>
+        </w:rPr>
+      </w:pPr>
+    </w:p>
+    <w:p>
+      <w:pPr>
+        <w:pStyle w:val="ListParagraph"/>
+        <w:numPr>
+          <w:ilvl w:val="0"/>
+          <w:numId w:val="4"/>
+        </w:numPr>
+        <w:rPr>
+          <w:rFonts w:ascii="Times New Roman" w:eastAsia="Times New Roman" w:hAnsi="Times New Roman" w:cs="Times New Roman"/>
+          <w:i/>
+        </w:rPr>
+      </w:pPr>
+      <w:r>
+        <w:rPr>
+          <w:rFonts w:ascii="Times New Roman" w:eastAsia="Times New Roman" w:hAnsi="Times New Roman" w:cs="Times New Roman"/>
+          <w:i/>
+        </w:rPr>
+        <w:t xml:space="preserve">"where all chains bar one </w:t>
+      </w:r>
+      <w:proofErr w:type="gramStart"/>
+      <w:r>
+        <w:rPr>
+          <w:rFonts w:ascii="Times New Roman" w:eastAsia="Times New Roman" w:hAnsi="Times New Roman" w:cs="Times New Roman"/>
+          <w:i/>
+        </w:rPr>
+        <w:t>have</w:t>
+      </w:r>
+      <w:proofErr w:type="gramEnd"/>
+      <w:r>
+        <w:rPr>
+          <w:rFonts w:ascii="Times New Roman" w:eastAsia="Times New Roman" w:hAnsi="Times New Roman" w:cs="Times New Roman"/>
+          <w:i/>
+        </w:rPr>
+        <w:t>" -&gt; "where all chains BUT one have"</w:t>
+      </w:r>
+    </w:p>
+    <w:p>
+      <w:pPr>
+        <w:rPr>
+          <w:i/>
+        </w:rPr>
+      </w:pPr>
+    </w:p>
+    <w:p>
+      <w:r>
+        <w:t>“</w:t>
+      </w:r>
+      <w:r>
+        <w:t>Bar</w:t>
+      </w:r>
+      <w:r>
+        <w:t>”</w:t>
+      </w:r>
+      <w:r>
+        <w:t xml:space="preserve"> and </w:t>
+      </w:r>
+      <w:r>
+        <w:t>“</w:t>
+      </w:r>
+      <w:r>
+        <w:t>but</w:t>
+      </w:r>
+      <w:r>
+        <w:t>”</w:t>
+      </w:r>
+      <w:r>
+        <w:t xml:space="preserve"> mean the same thing</w:t>
+      </w:r>
+      <w:r>
+        <w:t>, and we prefer the former.</w:t>
+      </w:r>
+    </w:p>
+    <w:p>
+      <w:pPr>
+        <w:pStyle w:val="ListParagraph"/>
+        <w:rPr>
+          <w:rFonts w:ascii="Times New Roman" w:eastAsia="Times New Roman" w:hAnsi="Times New Roman" w:cs="Times New Roman"/>
+          <w:i/>
+        </w:rPr>
+      </w:pPr>
+    </w:p>
+    <w:p>
+      <w:pPr>
+        <w:pStyle w:val="ListParagraph"/>
+        <w:numPr>
+          <w:ilvl w:val="0"/>
+          <w:numId w:val="4"/>
+        </w:numPr>
+        <w:rPr>
+          <w:rFonts w:ascii="Times New Roman" w:eastAsia="Times New Roman" w:hAnsi="Times New Roman" w:cs="Times New Roman"/>
+          <w:i/>
+        </w:rPr>
+      </w:pPr>
+      <w:r>
+        <w:rPr>
+          <w:rFonts w:ascii="Times New Roman" w:eastAsia="Times New Roman" w:hAnsi="Times New Roman" w:cs="Times New Roman"/>
+          <w:i/>
+        </w:rPr>
+        <w:t xml:space="preserve">"because it is harder to classify chains when there are more of them." Again, I'm not convinced this is actually true. In </w:t>
+      </w:r>
+      <w:proofErr w:type="gramStart"/>
+      <w:r>
+        <w:rPr>
+          <w:rFonts w:ascii="Times New Roman" w:eastAsia="Times New Roman" w:hAnsi="Times New Roman" w:cs="Times New Roman"/>
+          <w:i/>
+        </w:rPr>
+        <w:t>fact</w:t>
+      </w:r>
+      <w:proofErr w:type="gramEnd"/>
+      <w:r>
+        <w:rPr>
+          <w:rFonts w:ascii="Times New Roman" w:eastAsia="Times New Roman" w:hAnsi="Times New Roman" w:cs="Times New Roman"/>
+          <w:i/>
+        </w:rPr>
+        <w:t xml:space="preserve"> there is theoretical evidence that the opposite might be the case in some situations. See for example: [</w:t>
+      </w:r>
+      <w:proofErr w:type="spellStart"/>
+      <w:r>
+        <w:rPr>
+          <w:rFonts w:ascii="Times New Roman" w:eastAsia="Times New Roman" w:hAnsi="Times New Roman" w:cs="Times New Roman"/>
+          <w:i/>
+        </w:rPr>
+        <w:t>Abramovich</w:t>
+      </w:r>
+      <w:proofErr w:type="spellEnd"/>
+      <w:r>
+        <w:rPr>
+          <w:rFonts w:ascii="Times New Roman" w:eastAsia="Times New Roman" w:hAnsi="Times New Roman" w:cs="Times New Roman"/>
+          <w:i/>
+        </w:rPr>
+        <w:t xml:space="preserve"> &amp; </w:t>
+      </w:r>
+      <w:proofErr w:type="spellStart"/>
+      <w:r>
+        <w:rPr>
+          <w:rFonts w:ascii="Times New Roman" w:eastAsia="Times New Roman" w:hAnsi="Times New Roman" w:cs="Times New Roman"/>
+          <w:i/>
+        </w:rPr>
+        <w:t>Pensky</w:t>
+      </w:r>
+      <w:proofErr w:type="spellEnd"/>
+      <w:r>
+        <w:rPr>
+          <w:rFonts w:ascii="Times New Roman" w:eastAsia="Times New Roman" w:hAnsi="Times New Roman" w:cs="Times New Roman"/>
+          <w:i/>
+        </w:rPr>
+        <w:t xml:space="preserve"> 2019].</w:t>
+      </w:r>
+    </w:p>
+    <w:p/>
+    <w:p>
+      <w:r>
+        <w:t>We have lessened this claim to “this may be because”</w:t>
+      </w:r>
+      <w:r>
+        <w:t>.</w:t>
+      </w:r>
+    </w:p>
+    <w:p>
+      <w:pPr>
+        <w:pStyle w:val="ListParagraph"/>
+        <w:rPr>
+          <w:rFonts w:ascii="Times New Roman" w:eastAsia="Times New Roman" w:hAnsi="Times New Roman" w:cs="Times New Roman"/>
+          <w:i/>
+        </w:rPr>
+      </w:pPr>
+    </w:p>
+    <w:p>
+      <w:pPr>
+        <w:pStyle w:val="ListParagraph"/>
+        <w:numPr>
+          <w:ilvl w:val="0"/>
+          <w:numId w:val="4"/>
+        </w:numPr>
+        <w:rPr>
+          <w:rFonts w:ascii="Times New Roman" w:eastAsia="Times New Roman" w:hAnsi="Times New Roman" w:cs="Times New Roman"/>
+          <w:i/>
+        </w:rPr>
+      </w:pPr>
+      <w:r>
+        <w:rPr>
+          <w:rFonts w:ascii="Times New Roman" w:eastAsia="Times New Roman" w:hAnsi="Times New Roman" w:cs="Times New Roman"/>
+          <w:i/>
+        </w:rPr>
+        <w:t>"The performance of GBM, like all ML methods, depends on its hyperparameters." This is not entirely true as there are hyperparameter free methods.</w:t>
+      </w:r>
+    </w:p>
+    <w:p/>
+    <w:p>
+      <w:r>
+        <w:t>We have changed this part of the manus</w:t>
+      </w:r>
+      <w:r>
+        <w:t>cript (and added a section on hyperparameter sensitivities to the supplementary), and this sentence has been lost.</w:t>
+      </w:r>
+    </w:p>
+    <w:p>
+      <w:pPr>
+        <w:pStyle w:val="ListParagraph"/>
+        <w:rPr>
+          <w:rFonts w:ascii="Times New Roman" w:eastAsia="Times New Roman" w:hAnsi="Times New Roman" w:cs="Times New Roman"/>
+          <w:i/>
+        </w:rPr>
+      </w:pPr>
+    </w:p>
+    <w:p>
+      <w:pPr>
+        <w:pStyle w:val="ListParagraph"/>
+        <w:numPr>
+          <w:ilvl w:val="0"/>
+          <w:numId w:val="4"/>
+        </w:numPr>
+        <w:rPr>
+          <w:rFonts w:ascii="Times New Roman" w:eastAsia="Times New Roman" w:hAnsi="Times New Roman" w:cs="Times New Roman"/>
+          <w:i/>
+        </w:rPr>
+      </w:pPr>
+      <w:r>
+        <w:rPr>
+          <w:rFonts w:ascii="Times New Roman" w:eastAsia="Times New Roman" w:hAnsi="Times New Roman" w:cs="Times New Roman"/>
+          <w:i/>
+        </w:rPr>
+        <w:t>"We use Stan’s NUTS algorithm" Maybe consider adding a reference here.</w:t>
+      </w:r>
+    </w:p>
+    <w:p>
+      <w:pPr>
+        <w:rPr>
+          <w:i/>
+        </w:rPr>
+      </w:pPr>
+    </w:p>
+    <w:p>
+      <w:r>
+        <w:t>Done.</w:t>
+      </w:r>
+    </w:p>
+    <w:p>
+      <w:pPr>
+        <w:pStyle w:val="ListParagraph"/>
+        <w:rPr>
+          <w:rFonts w:ascii="Times New Roman" w:eastAsia="Times New Roman" w:hAnsi="Times New Roman" w:cs="Times New Roman"/>
+          <w:i/>
+        </w:rPr>
+      </w:pPr>
+    </w:p>
+    <w:p>
+      <w:pPr>
+        <w:pStyle w:val="ListParagraph"/>
+        <w:numPr>
+          <w:ilvl w:val="0"/>
+          <w:numId w:val="4"/>
+        </w:numPr>
+        <w:rPr>
+          <w:rFonts w:ascii="Times New Roman" w:eastAsia="Times New Roman" w:hAnsi="Times New Roman" w:cs="Times New Roman"/>
+          <w:i/>
+        </w:rPr>
+      </w:pPr>
+      <w:r>
+        <w:rPr>
+          <w:rFonts w:ascii="Times New Roman" w:eastAsia="Times New Roman" w:hAnsi="Times New Roman" w:cs="Times New Roman"/>
+          <w:i/>
+        </w:rPr>
         <w:lastRenderedPageBreak/>
-        <w:t>Again, we think this is an issue of style. Unreasonable for us (and for most users) just means a long time. We think this implied meaning is clear, so would like to keep the original.</w:t>
+        <w:t>"he latter thinned by a factor of 5" Why was this necessary?</w:t>
+      </w:r>
+    </w:p>
+    <w:p>
+      <w:r>
+        <w:t>It wasn’t necessary but speeded up the computation. Since we explicitly state our thinning, we think it’s fine to keep it as is.</w:t>
       </w:r>
     </w:p>
     <w:p>
@@ -3759,49 +4318,106 @@
           <w:rFonts w:ascii="Times New Roman" w:eastAsia="Times New Roman" w:hAnsi="Times New Roman" w:cs="Times New Roman"/>
           <w:i/>
         </w:rPr>
-        <w:t>"variation in R</w:t>
-      </w:r>
-      <w:r>
-        <w:rPr>
-          <w:rFonts w:ascii="Cambria Math" w:eastAsia="Times New Roman" w:hAnsi="Cambria Math" w:cs="Cambria Math"/>
-          <w:i/>
-        </w:rPr>
-        <w:t>∗</w:t>
-      </w:r>
-      <w:r>
-        <w:rPr>
-          <w:rFonts w:ascii="Times New Roman" w:eastAsia="Times New Roman" w:hAnsi="Times New Roman" w:cs="Times New Roman"/>
-          <w:i/>
-        </w:rPr>
-        <w:t xml:space="preserve"> comes from sampling from the probability simplex" Are those class probabilities </w:t>
+        <w:t>"remains stubbornly shifted" What does "stubbornly shifted" mean? I suggest you drop the "stubbornly" here.</w:t>
+      </w:r>
+    </w:p>
+    <w:p/>
+    <w:p>
+      <w:r>
+        <w:t>We think it is fine as is.</w:t>
+      </w:r>
+    </w:p>
+    <w:p>
+      <w:pPr>
+        <w:pStyle w:val="ListParagraph"/>
+        <w:rPr>
+          <w:rFonts w:ascii="Times New Roman" w:eastAsia="Times New Roman" w:hAnsi="Times New Roman" w:cs="Times New Roman"/>
+          <w:i/>
+        </w:rPr>
+      </w:pPr>
+    </w:p>
+    <w:p>
+      <w:pPr>
+        <w:pStyle w:val="ListParagraph"/>
+        <w:numPr>
+          <w:ilvl w:val="0"/>
+          <w:numId w:val="4"/>
+        </w:numPr>
+        <w:rPr>
+          <w:rFonts w:ascii="Times New Roman" w:eastAsia="Times New Roman" w:hAnsi="Times New Roman" w:cs="Times New Roman"/>
+          <w:i/>
+        </w:rPr>
+      </w:pPr>
+      <w:r>
+        <w:rPr>
+          <w:rFonts w:ascii="Times New Roman" w:eastAsia="Times New Roman" w:hAnsi="Times New Roman" w:cs="Times New Roman"/>
+          <w:i/>
+        </w:rPr>
+        <w:t>"Rather than run the MCMC" -&gt; "Rather than RUNNING the MCMC"</w:t>
+      </w:r>
+    </w:p>
+    <w:p>
+      <w:pPr>
+        <w:rPr>
+          <w:i/>
+        </w:rPr>
+      </w:pPr>
+    </w:p>
+    <w:p>
+      <w:r>
+        <w:t>We think it is fine as is.</w:t>
+      </w:r>
+    </w:p>
+    <w:p>
+      <w:pPr>
+        <w:pStyle w:val="ListParagraph"/>
+        <w:rPr>
+          <w:rFonts w:ascii="Times New Roman" w:eastAsia="Times New Roman" w:hAnsi="Times New Roman" w:cs="Times New Roman"/>
+          <w:i/>
+        </w:rPr>
+      </w:pPr>
+    </w:p>
+    <w:p>
+      <w:pPr>
+        <w:pStyle w:val="ListParagraph"/>
+        <w:numPr>
+          <w:ilvl w:val="0"/>
+          <w:numId w:val="4"/>
+        </w:numPr>
+        <w:rPr>
+          <w:rFonts w:ascii="Times New Roman" w:eastAsia="Times New Roman" w:hAnsi="Times New Roman" w:cs="Times New Roman"/>
+          <w:i/>
+        </w:rPr>
+      </w:pPr>
+      <w:r>
+        <w:rPr>
+          <w:rFonts w:ascii="Times New Roman" w:eastAsia="Times New Roman" w:hAnsi="Times New Roman" w:cs="Times New Roman"/>
+          <w:i/>
+        </w:rPr>
+        <w:t>General remark to section 3.2.2. It is difficult to assess the experiment without details about the configuration of the NUTS sampler used. I would suggest the authors provide a more complete description of the experimental setup.</w:t>
+      </w:r>
+    </w:p>
+    <w:p/>
+    <w:p>
+      <w:r>
+        <w:t>The default settings were used for the algorithm. (</w:t>
+      </w:r>
+      <w:r>
+        <w:t xml:space="preserve">All the examples are backed up by code in the </w:t>
       </w:r>
       <w:proofErr w:type="spellStart"/>
       <w:r>
-        <w:rPr>
-          <w:rFonts w:ascii="Times New Roman" w:eastAsia="Times New Roman" w:hAnsi="Times New Roman" w:cs="Times New Roman"/>
-          <w:i/>
-        </w:rPr>
-        <w:t>callibrated</w:t>
+        <w:t>Github</w:t>
       </w:r>
       <w:proofErr w:type="spellEnd"/>
       <w:r>
-        <w:rPr>
-          <w:rFonts w:ascii="Times New Roman" w:eastAsia="Times New Roman" w:hAnsi="Times New Roman" w:cs="Times New Roman"/>
-          <w:i/>
-        </w:rPr>
-        <w:t>?</w:t>
-      </w:r>
-    </w:p>
-    <w:p>
-      <w:pPr>
-        <w:rPr>
-          <w:i/>
-        </w:rPr>
-      </w:pPr>
-    </w:p>
-    <w:p>
-      <w:r>
-        <w:t>We didn’t go through a separate step in our algorithm of calibrating the classifier. Future work could do so but would add to the complexity of the method and add another degree of freedom that would need to be standardised between users of the statistic. As such, we’d like to avoid discussion of this in the manuscript.</w:t>
+        <w:t xml:space="preserve"> repository that we point to in the introduction</w:t>
+      </w:r>
+      <w:r>
+        <w:t xml:space="preserve"> for the interested reader.</w:t>
+      </w:r>
+      <w:r>
+        <w:t>)</w:t>
       </w:r>
     </w:p>
     <w:p>
@@ -3830,586 +4446,16 @@
           <w:rFonts w:ascii="Times New Roman" w:eastAsia="Times New Roman" w:hAnsi="Times New Roman" w:cs="Times New Roman"/>
           <w:i/>
         </w:rPr>
-        <w:t>"shown in Figure 3B was generated by repeatedly recomputing R</w:t>
-      </w:r>
-      <w:r>
-        <w:rPr>
-          <w:rFonts w:ascii="Cambria Math" w:eastAsia="Times New Roman" w:hAnsi="Cambria Math" w:cs="Cambria Math"/>
-          <w:i/>
-        </w:rPr>
-        <w:t>∗</w:t>
-      </w:r>
-      <w:r>
-        <w:rPr>
-          <w:rFonts w:ascii="Times New Roman" w:eastAsia="Times New Roman" w:hAnsi="Times New Roman" w:cs="Times New Roman"/>
-          <w:i/>
-        </w:rPr>
-        <w:t xml:space="preserve"> using Algorithm 1 " - &gt; Maybe consider using the same scale and x-axis for both plots so that they are easily comparable.</w:t>
+        <w:t>"and this allows us" -&gt; "which allows us"</w:t>
       </w:r>
     </w:p>
     <w:p/>
     <w:p>
       <w:r>
-        <w:t>We changed this: now looks much better</w:t>
-      </w:r>
-      <w:r>
-        <w:t>, thanks</w:t>
-      </w:r>
-      <w:r>
-        <w:t>.</w:t>
-      </w:r>
-    </w:p>
-    <w:p>
-      <w:pPr>
-        <w:pStyle w:val="ListParagraph"/>
-        <w:rPr>
-          <w:rFonts w:ascii="Times New Roman" w:eastAsia="Times New Roman" w:hAnsi="Times New Roman" w:cs="Times New Roman"/>
-          <w:i/>
-        </w:rPr>
-      </w:pPr>
-    </w:p>
-    <w:p>
-      <w:pPr>
-        <w:pStyle w:val="ListParagraph"/>
-        <w:numPr>
-          <w:ilvl w:val="0"/>
-          <w:numId w:val="4"/>
-        </w:numPr>
-        <w:rPr>
-          <w:rFonts w:ascii="Times New Roman" w:eastAsia="Times New Roman" w:hAnsi="Times New Roman" w:cs="Times New Roman"/>
-          <w:i/>
-        </w:rPr>
-      </w:pPr>
-      <w:r>
-        <w:rPr>
-          <w:rFonts w:ascii="Times New Roman" w:eastAsia="Times New Roman" w:hAnsi="Times New Roman" w:cs="Times New Roman"/>
-          <w:i/>
-        </w:rPr>
-        <w:t>"fixed number of chains: four." -&gt; Remove "four".</w:t>
-      </w:r>
-    </w:p>
-    <w:p>
-      <w:pPr>
-        <w:pStyle w:val="ListParagraph"/>
-        <w:rPr>
-          <w:rFonts w:ascii="Times New Roman" w:eastAsia="Times New Roman" w:hAnsi="Times New Roman" w:cs="Times New Roman"/>
-          <w:i/>
-        </w:rPr>
-      </w:pPr>
-    </w:p>
-    <w:p>
-      <w:pPr>
-        <w:pStyle w:val="ListParagraph"/>
-        <w:ind w:left="0"/>
-        <w:rPr>
-          <w:rFonts w:ascii="Times New Roman" w:eastAsia="Times New Roman" w:hAnsi="Times New Roman" w:cs="Times New Roman"/>
-        </w:rPr>
-      </w:pPr>
-      <w:r>
-        <w:rPr>
-          <w:rFonts w:ascii="Times New Roman" w:eastAsia="Times New Roman" w:hAnsi="Times New Roman" w:cs="Times New Roman"/>
-        </w:rPr>
-        <w:t>We think it’s better keeping as is, since this reinforces what we did before</w:t>
-      </w:r>
-      <w:r>
-        <w:rPr>
-          <w:rFonts w:ascii="Times New Roman" w:eastAsia="Times New Roman" w:hAnsi="Times New Roman" w:cs="Times New Roman"/>
-        </w:rPr>
-        <w:t xml:space="preserve"> and distinguishes it with the numbers we next consider.</w:t>
-      </w:r>
-    </w:p>
-    <w:p>
-      <w:pPr>
-        <w:pStyle w:val="ListParagraph"/>
-        <w:rPr>
-          <w:rFonts w:ascii="Times New Roman" w:eastAsia="Times New Roman" w:hAnsi="Times New Roman" w:cs="Times New Roman"/>
-          <w:i/>
-        </w:rPr>
-      </w:pPr>
-    </w:p>
-    <w:p>
-      <w:pPr>
-        <w:pStyle w:val="ListParagraph"/>
-        <w:numPr>
-          <w:ilvl w:val="0"/>
-          <w:numId w:val="4"/>
-        </w:numPr>
-        <w:rPr>
-          <w:rFonts w:ascii="Times New Roman" w:eastAsia="Times New Roman" w:hAnsi="Times New Roman" w:cs="Times New Roman"/>
-          <w:i/>
-        </w:rPr>
-      </w:pPr>
-      <w:r>
-        <w:rPr>
-          <w:rFonts w:ascii="Times New Roman" w:eastAsia="Times New Roman" w:hAnsi="Times New Roman" w:cs="Times New Roman"/>
-          <w:i/>
-        </w:rPr>
-        <w:t xml:space="preserve">"classification becomes a harder problem when there are more categories," Is this true? Could you please elaborate and provide a reference discussion on the complexity of classification problems with large number of </w:t>
-      </w:r>
-      <w:proofErr w:type="gramStart"/>
-      <w:r>
-        <w:rPr>
-          <w:rFonts w:ascii="Times New Roman" w:eastAsia="Times New Roman" w:hAnsi="Times New Roman" w:cs="Times New Roman"/>
-          <w:i/>
-        </w:rPr>
-        <w:t>classes.</w:t>
-      </w:r>
-      <w:proofErr w:type="gramEnd"/>
-    </w:p>
-    <w:p/>
-    <w:p>
-      <w:r>
-        <w:t>You’re right—we were speculating before. We have thus lessened the strength of our statement to be, “</w:t>
-      </w:r>
-      <w:r>
-        <w:t>Since classification may become a harder problem</w:t>
-      </w:r>
-      <w:r>
-        <w:t>…”</w:t>
-      </w:r>
-    </w:p>
-    <w:p>
-      <w:pPr>
-        <w:pStyle w:val="ListParagraph"/>
-        <w:rPr>
-          <w:rFonts w:ascii="Times New Roman" w:eastAsia="Times New Roman" w:hAnsi="Times New Roman" w:cs="Times New Roman"/>
-          <w:i/>
-        </w:rPr>
-      </w:pPr>
-    </w:p>
-    <w:p>
-      <w:pPr>
-        <w:pStyle w:val="ListParagraph"/>
-        <w:numPr>
-          <w:ilvl w:val="0"/>
-          <w:numId w:val="4"/>
-        </w:numPr>
-        <w:rPr>
-          <w:rFonts w:ascii="Times New Roman" w:eastAsia="Times New Roman" w:hAnsi="Times New Roman" w:cs="Times New Roman"/>
-          <w:i/>
-        </w:rPr>
-      </w:pPr>
-      <w:r>
-        <w:rPr>
-          <w:rFonts w:ascii="Times New Roman" w:eastAsia="Times New Roman" w:hAnsi="Times New Roman" w:cs="Times New Roman"/>
-          <w:i/>
-        </w:rPr>
-        <w:t xml:space="preserve">"where all chains bar one </w:t>
-      </w:r>
-      <w:proofErr w:type="gramStart"/>
-      <w:r>
-        <w:rPr>
-          <w:rFonts w:ascii="Times New Roman" w:eastAsia="Times New Roman" w:hAnsi="Times New Roman" w:cs="Times New Roman"/>
-          <w:i/>
-        </w:rPr>
-        <w:t>have</w:t>
-      </w:r>
-      <w:proofErr w:type="gramEnd"/>
-      <w:r>
-        <w:rPr>
-          <w:rFonts w:ascii="Times New Roman" w:eastAsia="Times New Roman" w:hAnsi="Times New Roman" w:cs="Times New Roman"/>
-          <w:i/>
-        </w:rPr>
-        <w:t>" -&gt; "where all chains BUT one have"</w:t>
-      </w:r>
-    </w:p>
-    <w:p>
-      <w:pPr>
-        <w:rPr>
-          <w:i/>
-        </w:rPr>
-      </w:pPr>
-    </w:p>
-    <w:p>
-      <w:r>
-        <w:t>“</w:t>
-      </w:r>
-      <w:r>
-        <w:t>Bar</w:t>
-      </w:r>
-      <w:r>
-        <w:t>”</w:t>
-      </w:r>
-      <w:r>
-        <w:t xml:space="preserve"> and </w:t>
-      </w:r>
-      <w:r>
-        <w:t>“</w:t>
-      </w:r>
-      <w:r>
-        <w:t>but</w:t>
-      </w:r>
-      <w:r>
-        <w:t>”</w:t>
-      </w:r>
-      <w:r>
-        <w:t xml:space="preserve"> mean the same thing</w:t>
-      </w:r>
-      <w:r>
-        <w:t>, and we prefer the former.</w:t>
-      </w:r>
-    </w:p>
-    <w:p>
-      <w:pPr>
-        <w:pStyle w:val="ListParagraph"/>
-        <w:rPr>
-          <w:rFonts w:ascii="Times New Roman" w:eastAsia="Times New Roman" w:hAnsi="Times New Roman" w:cs="Times New Roman"/>
-          <w:i/>
-        </w:rPr>
-      </w:pPr>
-    </w:p>
-    <w:p>
-      <w:pPr>
-        <w:pStyle w:val="ListParagraph"/>
-        <w:numPr>
-          <w:ilvl w:val="0"/>
-          <w:numId w:val="4"/>
-        </w:numPr>
-        <w:rPr>
-          <w:rFonts w:ascii="Times New Roman" w:eastAsia="Times New Roman" w:hAnsi="Times New Roman" w:cs="Times New Roman"/>
-          <w:i/>
-        </w:rPr>
-      </w:pPr>
-      <w:r>
-        <w:rPr>
-          <w:rFonts w:ascii="Times New Roman" w:eastAsia="Times New Roman" w:hAnsi="Times New Roman" w:cs="Times New Roman"/>
-          <w:i/>
-        </w:rPr>
-        <w:t xml:space="preserve">"because it is harder to classify chains when there are more of them." Again, I'm not convinced this is actually true. In </w:t>
-      </w:r>
-      <w:proofErr w:type="gramStart"/>
-      <w:r>
-        <w:rPr>
-          <w:rFonts w:ascii="Times New Roman" w:eastAsia="Times New Roman" w:hAnsi="Times New Roman" w:cs="Times New Roman"/>
-          <w:i/>
-        </w:rPr>
-        <w:t>fact</w:t>
-      </w:r>
-      <w:proofErr w:type="gramEnd"/>
-      <w:r>
-        <w:rPr>
-          <w:rFonts w:ascii="Times New Roman" w:eastAsia="Times New Roman" w:hAnsi="Times New Roman" w:cs="Times New Roman"/>
-          <w:i/>
-        </w:rPr>
-        <w:t xml:space="preserve"> there is theoretical evidence that the opposite might be the case in some situations. See for example: [</w:t>
-      </w:r>
-      <w:proofErr w:type="spellStart"/>
-      <w:r>
-        <w:rPr>
-          <w:rFonts w:ascii="Times New Roman" w:eastAsia="Times New Roman" w:hAnsi="Times New Roman" w:cs="Times New Roman"/>
-          <w:i/>
-        </w:rPr>
-        <w:t>Abramovich</w:t>
-      </w:r>
-      <w:proofErr w:type="spellEnd"/>
-      <w:r>
-        <w:rPr>
-          <w:rFonts w:ascii="Times New Roman" w:eastAsia="Times New Roman" w:hAnsi="Times New Roman" w:cs="Times New Roman"/>
-          <w:i/>
-        </w:rPr>
-        <w:t xml:space="preserve"> &amp; </w:t>
-      </w:r>
-      <w:proofErr w:type="spellStart"/>
-      <w:r>
-        <w:rPr>
-          <w:rFonts w:ascii="Times New Roman" w:eastAsia="Times New Roman" w:hAnsi="Times New Roman" w:cs="Times New Roman"/>
-          <w:i/>
-        </w:rPr>
-        <w:t>Pensky</w:t>
-      </w:r>
-      <w:proofErr w:type="spellEnd"/>
-      <w:r>
-        <w:rPr>
-          <w:rFonts w:ascii="Times New Roman" w:eastAsia="Times New Roman" w:hAnsi="Times New Roman" w:cs="Times New Roman"/>
-          <w:i/>
-        </w:rPr>
-        <w:t xml:space="preserve"> 2019].</w:t>
-      </w:r>
-    </w:p>
-    <w:p/>
-    <w:p>
-      <w:r>
-        <w:t>We have lessened this claim to “this may be because”</w:t>
-      </w:r>
-      <w:r>
-        <w:t>.</w:t>
-      </w:r>
-    </w:p>
-    <w:p>
-      <w:pPr>
-        <w:pStyle w:val="ListParagraph"/>
-        <w:rPr>
-          <w:rFonts w:ascii="Times New Roman" w:eastAsia="Times New Roman" w:hAnsi="Times New Roman" w:cs="Times New Roman"/>
-          <w:i/>
-        </w:rPr>
-      </w:pPr>
-    </w:p>
-    <w:p>
-      <w:pPr>
-        <w:pStyle w:val="ListParagraph"/>
-        <w:numPr>
-          <w:ilvl w:val="0"/>
-          <w:numId w:val="4"/>
-        </w:numPr>
-        <w:rPr>
-          <w:rFonts w:ascii="Times New Roman" w:eastAsia="Times New Roman" w:hAnsi="Times New Roman" w:cs="Times New Roman"/>
-          <w:i/>
-        </w:rPr>
-      </w:pPr>
-      <w:r>
-        <w:rPr>
-          <w:rFonts w:ascii="Times New Roman" w:eastAsia="Times New Roman" w:hAnsi="Times New Roman" w:cs="Times New Roman"/>
-          <w:i/>
-        </w:rPr>
-        <w:t>"The performance of GBM, like all ML methods, depends on its hyperparameters." This is not entirely true as there are hyperparameter free methods.</w:t>
-      </w:r>
-    </w:p>
-    <w:p/>
-    <w:p>
-      <w:r>
-        <w:t>We have changed this part of the manus</w:t>
-      </w:r>
-      <w:r>
-        <w:t>cript (and added a section on hyperparameter sensitivities to the supplementary), and this sentence has been lost.</w:t>
-      </w:r>
-    </w:p>
-    <w:p>
-      <w:pPr>
-        <w:pStyle w:val="ListParagraph"/>
-        <w:rPr>
-          <w:rFonts w:ascii="Times New Roman" w:eastAsia="Times New Roman" w:hAnsi="Times New Roman" w:cs="Times New Roman"/>
-          <w:i/>
-        </w:rPr>
-      </w:pPr>
-    </w:p>
-    <w:p>
-      <w:pPr>
-        <w:pStyle w:val="ListParagraph"/>
-        <w:numPr>
-          <w:ilvl w:val="0"/>
-          <w:numId w:val="4"/>
-        </w:numPr>
-        <w:rPr>
-          <w:rFonts w:ascii="Times New Roman" w:eastAsia="Times New Roman" w:hAnsi="Times New Roman" w:cs="Times New Roman"/>
-          <w:i/>
-        </w:rPr>
-      </w:pPr>
-      <w:r>
-        <w:rPr>
-          <w:rFonts w:ascii="Times New Roman" w:eastAsia="Times New Roman" w:hAnsi="Times New Roman" w:cs="Times New Roman"/>
-          <w:i/>
-        </w:rPr>
-        <w:t>"We use Stan’s NUTS algorithm" Maybe consider adding a reference here.</w:t>
-      </w:r>
-    </w:p>
-    <w:p>
-      <w:pPr>
-        <w:rPr>
-          <w:i/>
-        </w:rPr>
-      </w:pPr>
-    </w:p>
-    <w:p>
-      <w:r>
-        <w:t>Done.</w:t>
-      </w:r>
-    </w:p>
-    <w:p>
-      <w:pPr>
-        <w:pStyle w:val="ListParagraph"/>
-        <w:rPr>
-          <w:rFonts w:ascii="Times New Roman" w:eastAsia="Times New Roman" w:hAnsi="Times New Roman" w:cs="Times New Roman"/>
-          <w:i/>
-        </w:rPr>
-      </w:pPr>
-    </w:p>
-    <w:p>
-      <w:pPr>
-        <w:pStyle w:val="ListParagraph"/>
-        <w:numPr>
-          <w:ilvl w:val="0"/>
-          <w:numId w:val="4"/>
-        </w:numPr>
-        <w:rPr>
-          <w:rFonts w:ascii="Times New Roman" w:eastAsia="Times New Roman" w:hAnsi="Times New Roman" w:cs="Times New Roman"/>
-          <w:i/>
-        </w:rPr>
-      </w:pPr>
-      <w:r>
-        <w:rPr>
-          <w:rFonts w:ascii="Times New Roman" w:eastAsia="Times New Roman" w:hAnsi="Times New Roman" w:cs="Times New Roman"/>
-          <w:i/>
-        </w:rPr>
-        <w:t>"he latter thinned by a factor of 5" Why was this necessary?</w:t>
-      </w:r>
-    </w:p>
-    <w:p>
-      <w:r>
-        <w:lastRenderedPageBreak/>
-        <w:t>It wasn’t necessary but speeded up the computation. Since we explicitly state our thinning, we think it’s fine to keep it as is.</w:t>
-      </w:r>
-    </w:p>
-    <w:p>
-      <w:pPr>
-        <w:pStyle w:val="ListParagraph"/>
-        <w:rPr>
-          <w:rFonts w:ascii="Times New Roman" w:eastAsia="Times New Roman" w:hAnsi="Times New Roman" w:cs="Times New Roman"/>
-          <w:i/>
-        </w:rPr>
-      </w:pPr>
-    </w:p>
-    <w:p>
-      <w:pPr>
-        <w:pStyle w:val="ListParagraph"/>
-        <w:numPr>
-          <w:ilvl w:val="0"/>
-          <w:numId w:val="4"/>
-        </w:numPr>
-        <w:rPr>
-          <w:rFonts w:ascii="Times New Roman" w:eastAsia="Times New Roman" w:hAnsi="Times New Roman" w:cs="Times New Roman"/>
-          <w:i/>
-        </w:rPr>
-      </w:pPr>
-      <w:r>
-        <w:rPr>
-          <w:rFonts w:ascii="Times New Roman" w:eastAsia="Times New Roman" w:hAnsi="Times New Roman" w:cs="Times New Roman"/>
-          <w:i/>
-        </w:rPr>
-        <w:t>"remains stubbornly shifted" What does "stubbornly shifted" mean? I suggest you drop the "stubbornly" here.</w:t>
-      </w:r>
-    </w:p>
-    <w:p/>
-    <w:p>
-      <w:r>
-        <w:t>We think it is fine as is.</w:t>
-      </w:r>
-    </w:p>
-    <w:p>
-      <w:pPr>
-        <w:pStyle w:val="ListParagraph"/>
-        <w:rPr>
-          <w:rFonts w:ascii="Times New Roman" w:eastAsia="Times New Roman" w:hAnsi="Times New Roman" w:cs="Times New Roman"/>
-          <w:i/>
-        </w:rPr>
-      </w:pPr>
-    </w:p>
-    <w:p>
-      <w:pPr>
-        <w:pStyle w:val="ListParagraph"/>
-        <w:numPr>
-          <w:ilvl w:val="0"/>
-          <w:numId w:val="4"/>
-        </w:numPr>
-        <w:rPr>
-          <w:rFonts w:ascii="Times New Roman" w:eastAsia="Times New Roman" w:hAnsi="Times New Roman" w:cs="Times New Roman"/>
-          <w:i/>
-        </w:rPr>
-      </w:pPr>
-      <w:r>
-        <w:rPr>
-          <w:rFonts w:ascii="Times New Roman" w:eastAsia="Times New Roman" w:hAnsi="Times New Roman" w:cs="Times New Roman"/>
-          <w:i/>
-        </w:rPr>
-        <w:t>"Rather than run the MCMC" -&gt; "Rather than RUNNING the MCMC"</w:t>
-      </w:r>
-    </w:p>
-    <w:p>
-      <w:pPr>
-        <w:rPr>
-          <w:i/>
-        </w:rPr>
-      </w:pPr>
-    </w:p>
-    <w:p>
-      <w:r>
-        <w:t>We think it is fine as is.</w:t>
-      </w:r>
-    </w:p>
-    <w:p>
-      <w:pPr>
-        <w:pStyle w:val="ListParagraph"/>
-        <w:rPr>
-          <w:rFonts w:ascii="Times New Roman" w:eastAsia="Times New Roman" w:hAnsi="Times New Roman" w:cs="Times New Roman"/>
-          <w:i/>
-        </w:rPr>
-      </w:pPr>
-    </w:p>
-    <w:p>
-      <w:pPr>
-        <w:pStyle w:val="ListParagraph"/>
-        <w:numPr>
-          <w:ilvl w:val="0"/>
-          <w:numId w:val="4"/>
-        </w:numPr>
-        <w:rPr>
-          <w:rFonts w:ascii="Times New Roman" w:eastAsia="Times New Roman" w:hAnsi="Times New Roman" w:cs="Times New Roman"/>
-          <w:i/>
-        </w:rPr>
-      </w:pPr>
-      <w:r>
-        <w:rPr>
-          <w:rFonts w:ascii="Times New Roman" w:eastAsia="Times New Roman" w:hAnsi="Times New Roman" w:cs="Times New Roman"/>
-          <w:i/>
-        </w:rPr>
-        <w:t>General remark to section 3.2.2. It is difficult to assess the experiment without details about the configuration of the NUTS sampler used. I would suggest the authors provide a more complete description of the experimental setup.</w:t>
-      </w:r>
-    </w:p>
-    <w:p/>
-    <w:p>
-      <w:r>
-        <w:t>The default settings were used for the algorithm. (</w:t>
-      </w:r>
-      <w:r>
-        <w:t xml:space="preserve">All the examples are backed up by code in the </w:t>
-      </w:r>
-      <w:proofErr w:type="spellStart"/>
-      <w:r>
-        <w:t>Github</w:t>
-      </w:r>
-      <w:proofErr w:type="spellEnd"/>
-      <w:r>
-        <w:t xml:space="preserve"> repository that we point to in the introduction</w:t>
-      </w:r>
-      <w:r>
-        <w:t xml:space="preserve"> for the interested reader.</w:t>
-      </w:r>
-      <w:r>
-        <w:t>)</w:t>
-      </w:r>
-    </w:p>
-    <w:p>
-      <w:pPr>
-        <w:pStyle w:val="ListParagraph"/>
-        <w:rPr>
-          <w:rFonts w:ascii="Times New Roman" w:eastAsia="Times New Roman" w:hAnsi="Times New Roman" w:cs="Times New Roman"/>
-          <w:i/>
-        </w:rPr>
-      </w:pPr>
-    </w:p>
-    <w:p>
-      <w:pPr>
-        <w:pStyle w:val="ListParagraph"/>
-        <w:numPr>
-          <w:ilvl w:val="0"/>
-          <w:numId w:val="4"/>
-        </w:numPr>
-        <w:rPr>
-          <w:rFonts w:ascii="Times New Roman" w:eastAsia="Times New Roman" w:hAnsi="Times New Roman" w:cs="Times New Roman"/>
-          <w:i/>
-        </w:rPr>
-      </w:pPr>
-      <w:r>
-        <w:rPr>
-          <w:rFonts w:ascii="Times New Roman" w:eastAsia="Times New Roman" w:hAnsi="Times New Roman" w:cs="Times New Roman"/>
-          <w:i/>
-        </w:rPr>
-        <w:t>"and this allows us" -&gt; "which allows us"</w:t>
-      </w:r>
-    </w:p>
-    <w:p/>
-    <w:p>
-      <w:r>
         <w:t>Yes, that is neater—changed.</w:t>
+      </w:r>
+      <w:r>
+        <w:t xml:space="preserve"> Thank you.</w:t>
       </w:r>
     </w:p>
     <w:p>
@@ -5246,8 +5292,6 @@
           <w:i/>
         </w:rPr>
       </w:pPr>
-      <w:bookmarkStart w:id="0" w:name="_GoBack"/>
-      <w:bookmarkEnd w:id="0"/>
     </w:p>
     <w:p>
       <w:r>
@@ -5286,7 +5330,16 @@
     <w:p/>
     <w:p>
       <w:r>
-        <w:t>We prefer ours.</w:t>
+        <w:t>Thank you</w:t>
+      </w:r>
+      <w:r>
+        <w:t>,</w:t>
+      </w:r>
+      <w:r>
+        <w:t xml:space="preserve"> but w</w:t>
+      </w:r>
+      <w:r>
+        <w:t>e prefer ours.</w:t>
       </w:r>
     </w:p>
     <w:p>
@@ -6704,7 +6757,6 @@
   <w:style w:type="character" w:default="1" w:styleId="DefaultParagraphFont">
     <w:name w:val="Default Paragraph Font"/>
     <w:uiPriority w:val="1"/>
-    <w:semiHidden/>
     <w:unhideWhenUsed/>
   </w:style>
   <w:style w:type="table" w:default="1" w:styleId="TableNormal">

</xml_diff>

<commit_message>
small changes to reviewer responses
</commit_message>
<xml_diff>
--- a/documentation/reviewer_responses.docx
+++ b/documentation/reviewer_responses.docx
@@ -49,8 +49,6 @@
           <w:i/>
         </w:rPr>
       </w:pPr>
-      <w:bookmarkStart w:id="0" w:name="_GoBack"/>
-      <w:bookmarkEnd w:id="0"/>
     </w:p>
     <w:p>
       <w:pPr>
@@ -1634,13 +1632,25 @@
         <w:t xml:space="preserve"> a great suggestion and</w:t>
       </w:r>
       <w:r>
-        <w:t xml:space="preserve"> certainly remiss before. </w:t>
+        <w:t xml:space="preserve"> </w:t>
+      </w:r>
+      <w:r>
+        <w:t xml:space="preserve">was </w:t>
+      </w:r>
+      <w:r>
+        <w:t xml:space="preserve">certainly remiss before. </w:t>
       </w:r>
       <w:r>
         <w:t xml:space="preserve">In developing the method, we had, in an ad hoc fashion, trialled a number of classifiers against one another and found that GBMs did well. </w:t>
       </w:r>
       <w:r>
-        <w:t>We did not, however, do so in a systematic fashion—we have now done so, with significant new results that ultimately ended in us recommending both GBM and random forest (RF) classifiers.</w:t>
+        <w:t xml:space="preserve">We did not, however, do so in a systematic fashion—we have now done so, with significant new results that ultimately </w:t>
+      </w:r>
+      <w:r>
+        <w:t>lead us to recommend</w:t>
+      </w:r>
+      <w:r>
+        <w:t xml:space="preserve"> both GBM and random forest (RF) classifiers.</w:t>
       </w:r>
       <w:r>
         <w:t xml:space="preserve"> Ultimately, it also resulted in us changing the paper title to “R*: A robust MCMC convergence diagnostic with uncertainty using </w:t>
@@ -4288,6 +4298,15 @@
       </w:r>
     </w:p>
     <w:p>
+      <w:pPr>
+        <w:pStyle w:val="ListParagraph"/>
+        <w:rPr>
+          <w:rFonts w:ascii="Times New Roman" w:eastAsia="Times New Roman" w:hAnsi="Times New Roman" w:cs="Times New Roman"/>
+          <w:i/>
+        </w:rPr>
+      </w:pPr>
+    </w:p>
+    <w:p>
       <w:r>
         <w:t>It wasn’t necessary but speeded up the computation. Since we explicitly state our thinning, we think it’s fine to keep it as is.</w:t>
       </w:r>
@@ -4692,7 +4711,6 @@
           <w:rFonts w:ascii="Times New Roman" w:eastAsia="Times New Roman" w:hAnsi="Times New Roman" w:cs="Times New Roman"/>
           <w:i/>
         </w:rPr>
-        <w:lastRenderedPageBreak/>
         <w:t>"remains stubbornly " What does this mean. How is stubborn defined? Please consider removing this.</w:t>
       </w:r>
     </w:p>
@@ -5165,7 +5183,18 @@
     </w:p>
     <w:p>
       <w:r>
-        <w:t>This was ambiguous before. We have changed this to, “…we group MCMC draws in the test set…”.</w:t>
+        <w:t>This was ambiguous before</w:t>
+      </w:r>
+      <w:r>
+        <w:t>:</w:t>
+      </w:r>
+      <w:bookmarkStart w:id="0" w:name="_GoBack"/>
+      <w:bookmarkEnd w:id="0"/>
+      <w:r>
+        <w:t xml:space="preserve"> thank you for pointing this out</w:t>
+      </w:r>
+      <w:r>
+        <w:t>. We have changed this to, “…we group MCMC draws in the test set…”.</w:t>
       </w:r>
     </w:p>
     <w:p>
@@ -6757,6 +6786,7 @@
   <w:style w:type="character" w:default="1" w:styleId="DefaultParagraphFont">
     <w:name w:val="Default Paragraph Font"/>
     <w:uiPriority w:val="1"/>
+    <w:semiHidden/>
     <w:unhideWhenUsed/>
   </w:style>
   <w:style w:type="table" w:default="1" w:styleId="TableNormal">

</xml_diff>